<commit_message>
Adding Swift related materials and codes
</commit_message>
<xml_diff>
--- a/ANDROID WITH KOTLIN/MATERIALS/Dependency_Injection.docx
+++ b/ANDROID WITH KOTLIN/MATERIALS/Dependency_Injection.docx
@@ -4403,7 +4403,7 @@
           <w14:ligatures w14:val="none"/>
         </w:rPr>
         <w:pict>
-          <v:rect id="_x0000_i1131" style="width:0;height:1.5pt" o:hralign="center" o:hrstd="t" o:hr="t" fillcolor="#a0a0a0" stroked="f"/>
+          <v:rect id="_x0000_i1025" style="width:0;height:1.5pt" o:hralign="center" o:hrstd="t" o:hr="t" fillcolor="#a0a0a0" stroked="f"/>
         </w:pict>
       </w:r>
     </w:p>
@@ -6337,7 +6337,7 @@
           <w14:ligatures w14:val="none"/>
         </w:rPr>
         <w:pict>
-          <v:rect id="_x0000_i1132" style="width:0;height:1.5pt" o:hralign="center" o:hrstd="t" o:hr="t" fillcolor="#a0a0a0" stroked="f"/>
+          <v:rect id="_x0000_i1026" style="width:0;height:1.5pt" o:hralign="center" o:hrstd="t" o:hr="t" fillcolor="#a0a0a0" stroked="f"/>
         </w:pict>
       </w:r>
     </w:p>
@@ -6655,7 +6655,7 @@
           <w14:ligatures w14:val="none"/>
         </w:rPr>
         <w:pict>
-          <v:rect id="_x0000_i1133" style="width:0;height:1.5pt" o:hralign="center" o:hrstd="t" o:hr="t" fillcolor="#a0a0a0" stroked="f"/>
+          <v:rect id="_x0000_i1027" style="width:0;height:1.5pt" o:hralign="center" o:hrstd="t" o:hr="t" fillcolor="#a0a0a0" stroked="f"/>
         </w:pict>
       </w:r>
     </w:p>
@@ -6953,7 +6953,7 @@
     <w:p>
       <w:r>
         <w:pict>
-          <v:rect id="_x0000_i1037" style="width:0;height:1.5pt" o:hralign="center" o:hrstd="t" o:hr="t" fillcolor="#a0a0a0" stroked="f"/>
+          <v:rect id="_x0000_i1028" style="width:0;height:1.5pt" o:hralign="center" o:hrstd="t" o:hr="t" fillcolor="#a0a0a0" stroked="f"/>
         </w:pict>
       </w:r>
     </w:p>
@@ -7533,7 +7533,7 @@
     <w:p>
       <w:r>
         <w:pict>
-          <v:rect id="_x0000_i1038" style="width:0;height:1.5pt" o:hralign="center" o:hrstd="t" o:hr="t" fillcolor="#a0a0a0" stroked="f"/>
+          <v:rect id="_x0000_i1029" style="width:0;height:1.5pt" o:hralign="center" o:hrstd="t" o:hr="t" fillcolor="#a0a0a0" stroked="f"/>
         </w:pict>
       </w:r>
     </w:p>
@@ -8064,6 +8064,1090 @@
         <w:t>}</w:t>
       </w:r>
     </w:p>
+    <w:p/>
+    <w:p/>
+    <w:p/>
+    <w:p>
+      <w:pPr>
+        <w:numPr>
+          <w:ilvl w:val="0"/>
+          <w:numId w:val="9"/>
+        </w:numPr>
+      </w:pPr>
+      <w:r>
+        <w:t>Please share your recent 5 corporate training experience on Android: Global Logic, HCL, TCS, Pay Pal</w:t>
+      </w:r>
+    </w:p>
+    <w:p>
+      <w:pPr>
+        <w:numPr>
+          <w:ilvl w:val="0"/>
+          <w:numId w:val="9"/>
+        </w:numPr>
+      </w:pPr>
+    </w:p>
+    <w:tbl>
+      <w:tblPr>
+        <w:tblW w:w="0" w:type="auto"/>
+        <w:tblInd w:w="945" w:type="dxa"/>
+        <w:tblCellMar>
+          <w:left w:w="0" w:type="dxa"/>
+          <w:right w:w="0" w:type="dxa"/>
+        </w:tblCellMar>
+        <w:tblLook w:val="04A0" w:firstRow="1" w:lastRow="0" w:firstColumn="1" w:lastColumn="0" w:noHBand="0" w:noVBand="1"/>
+      </w:tblPr>
+      <w:tblGrid>
+        <w:gridCol w:w="2159"/>
+        <w:gridCol w:w="2508"/>
+        <w:gridCol w:w="2207"/>
+        <w:gridCol w:w="2017"/>
+      </w:tblGrid>
+      <w:tr>
+        <w:trPr>
+          <w:trHeight w:val="1212"/>
+        </w:trPr>
+        <w:tc>
+          <w:tcPr>
+            <w:tcW w:w="0" w:type="auto"/>
+            <w:tcBorders>
+              <w:top w:val="single" w:sz="4" w:space="0" w:color="auto"/>
+              <w:left w:val="single" w:sz="4" w:space="0" w:color="auto"/>
+              <w:bottom w:val="single" w:sz="4" w:space="0" w:color="auto"/>
+              <w:right w:val="single" w:sz="4" w:space="0" w:color="auto"/>
+            </w:tcBorders>
+            <w:tcMar>
+              <w:top w:w="15" w:type="dxa"/>
+              <w:left w:w="15" w:type="dxa"/>
+              <w:bottom w:w="0" w:type="dxa"/>
+              <w:right w:w="15" w:type="dxa"/>
+            </w:tcMar>
+            <w:vAlign w:val="center"/>
+            <w:hideMark/>
+          </w:tcPr>
+          <w:p>
+            <w:pPr>
+              <w:rPr>
+                <w:b/>
+                <w:bCs/>
+              </w:rPr>
+            </w:pPr>
+            <w:r>
+              <w:rPr>
+                <w:b/>
+                <w:bCs/>
+              </w:rPr>
+              <w:t>Training Name (Skills)</w:t>
+            </w:r>
+          </w:p>
+        </w:tc>
+        <w:tc>
+          <w:tcPr>
+            <w:tcW w:w="0" w:type="auto"/>
+            <w:tcBorders>
+              <w:top w:val="single" w:sz="4" w:space="0" w:color="auto"/>
+              <w:left w:val="nil"/>
+              <w:bottom w:val="single" w:sz="4" w:space="0" w:color="auto"/>
+              <w:right w:val="single" w:sz="4" w:space="0" w:color="auto"/>
+            </w:tcBorders>
+            <w:tcMar>
+              <w:top w:w="15" w:type="dxa"/>
+              <w:left w:w="15" w:type="dxa"/>
+              <w:bottom w:w="0" w:type="dxa"/>
+              <w:right w:w="15" w:type="dxa"/>
+            </w:tcMar>
+            <w:vAlign w:val="center"/>
+            <w:hideMark/>
+          </w:tcPr>
+          <w:p>
+            <w:pPr>
+              <w:rPr>
+                <w:b/>
+                <w:bCs/>
+              </w:rPr>
+            </w:pPr>
+            <w:r>
+              <w:rPr>
+                <w:b/>
+                <w:bCs/>
+              </w:rPr>
+              <w:t>When? (Month &amp; Year)</w:t>
+            </w:r>
+          </w:p>
+        </w:tc>
+        <w:tc>
+          <w:tcPr>
+            <w:tcW w:w="0" w:type="auto"/>
+            <w:tcBorders>
+              <w:top w:val="single" w:sz="4" w:space="0" w:color="auto"/>
+              <w:left w:val="nil"/>
+              <w:bottom w:val="single" w:sz="4" w:space="0" w:color="auto"/>
+              <w:right w:val="single" w:sz="4" w:space="0" w:color="auto"/>
+            </w:tcBorders>
+            <w:tcMar>
+              <w:top w:w="15" w:type="dxa"/>
+              <w:left w:w="15" w:type="dxa"/>
+              <w:bottom w:w="0" w:type="dxa"/>
+              <w:right w:w="15" w:type="dxa"/>
+            </w:tcMar>
+            <w:vAlign w:val="center"/>
+            <w:hideMark/>
+          </w:tcPr>
+          <w:p>
+            <w:pPr>
+              <w:rPr>
+                <w:b/>
+                <w:bCs/>
+              </w:rPr>
+            </w:pPr>
+            <w:r>
+              <w:rPr>
+                <w:b/>
+                <w:bCs/>
+              </w:rPr>
+              <w:t>Who? (Company Name)</w:t>
+            </w:r>
+          </w:p>
+        </w:tc>
+        <w:tc>
+          <w:tcPr>
+            <w:tcW w:w="0" w:type="auto"/>
+            <w:tcBorders>
+              <w:top w:val="single" w:sz="4" w:space="0" w:color="auto"/>
+              <w:left w:val="nil"/>
+              <w:bottom w:val="single" w:sz="4" w:space="0" w:color="auto"/>
+              <w:right w:val="single" w:sz="4" w:space="0" w:color="auto"/>
+            </w:tcBorders>
+            <w:tcMar>
+              <w:top w:w="15" w:type="dxa"/>
+              <w:left w:w="15" w:type="dxa"/>
+              <w:bottom w:w="0" w:type="dxa"/>
+              <w:right w:w="15" w:type="dxa"/>
+            </w:tcMar>
+            <w:vAlign w:val="center"/>
+            <w:hideMark/>
+          </w:tcPr>
+          <w:p>
+            <w:pPr>
+              <w:rPr>
+                <w:b/>
+                <w:bCs/>
+              </w:rPr>
+            </w:pPr>
+            <w:r>
+              <w:rPr>
+                <w:b/>
+                <w:bCs/>
+              </w:rPr>
+              <w:t>Audience Background</w:t>
+            </w:r>
+          </w:p>
+        </w:tc>
+      </w:tr>
+      <w:tr>
+        <w:trPr>
+          <w:trHeight w:val="515"/>
+        </w:trPr>
+        <w:tc>
+          <w:tcPr>
+            <w:tcW w:w="0" w:type="auto"/>
+            <w:tcBorders>
+              <w:top w:val="single" w:sz="4" w:space="0" w:color="auto"/>
+              <w:left w:val="single" w:sz="4" w:space="0" w:color="auto"/>
+              <w:bottom w:val="single" w:sz="4" w:space="0" w:color="auto"/>
+              <w:right w:val="single" w:sz="4" w:space="0" w:color="auto"/>
+            </w:tcBorders>
+            <w:tcMar>
+              <w:top w:w="15" w:type="dxa"/>
+              <w:left w:w="15" w:type="dxa"/>
+              <w:bottom w:w="0" w:type="dxa"/>
+              <w:right w:w="15" w:type="dxa"/>
+            </w:tcMar>
+            <w:vAlign w:val="center"/>
+          </w:tcPr>
+          <w:p>
+            <w:r>
+              <w:t xml:space="preserve">Kotlin </w:t>
+            </w:r>
+          </w:p>
+        </w:tc>
+        <w:tc>
+          <w:tcPr>
+            <w:tcW w:w="0" w:type="auto"/>
+            <w:tcBorders>
+              <w:top w:val="single" w:sz="4" w:space="0" w:color="auto"/>
+              <w:left w:val="nil"/>
+              <w:bottom w:val="single" w:sz="4" w:space="0" w:color="auto"/>
+              <w:right w:val="single" w:sz="4" w:space="0" w:color="auto"/>
+            </w:tcBorders>
+            <w:tcMar>
+              <w:top w:w="15" w:type="dxa"/>
+              <w:left w:w="15" w:type="dxa"/>
+              <w:bottom w:w="0" w:type="dxa"/>
+              <w:right w:w="15" w:type="dxa"/>
+            </w:tcMar>
+            <w:vAlign w:val="center"/>
+          </w:tcPr>
+          <w:p>
+            <w:r>
+              <w:t>15/6/2022 – 30/6/2022</w:t>
+            </w:r>
+          </w:p>
+        </w:tc>
+        <w:tc>
+          <w:tcPr>
+            <w:tcW w:w="0" w:type="auto"/>
+            <w:tcBorders>
+              <w:top w:val="single" w:sz="4" w:space="0" w:color="auto"/>
+              <w:left w:val="nil"/>
+              <w:bottom w:val="single" w:sz="4" w:space="0" w:color="auto"/>
+              <w:right w:val="single" w:sz="4" w:space="0" w:color="auto"/>
+            </w:tcBorders>
+            <w:tcMar>
+              <w:top w:w="15" w:type="dxa"/>
+              <w:left w:w="15" w:type="dxa"/>
+              <w:bottom w:w="0" w:type="dxa"/>
+              <w:right w:w="15" w:type="dxa"/>
+            </w:tcMar>
+            <w:vAlign w:val="center"/>
+          </w:tcPr>
+          <w:p>
+            <w:r>
+              <w:t>Axis Financial Services</w:t>
+            </w:r>
+          </w:p>
+        </w:tc>
+        <w:tc>
+          <w:tcPr>
+            <w:tcW w:w="0" w:type="auto"/>
+            <w:tcBorders>
+              <w:top w:val="single" w:sz="4" w:space="0" w:color="auto"/>
+              <w:left w:val="nil"/>
+              <w:bottom w:val="single" w:sz="4" w:space="0" w:color="auto"/>
+              <w:right w:val="single" w:sz="4" w:space="0" w:color="auto"/>
+            </w:tcBorders>
+            <w:tcMar>
+              <w:top w:w="15" w:type="dxa"/>
+              <w:left w:w="15" w:type="dxa"/>
+              <w:bottom w:w="0" w:type="dxa"/>
+              <w:right w:w="15" w:type="dxa"/>
+            </w:tcMar>
+            <w:vAlign w:val="center"/>
+          </w:tcPr>
+          <w:p>
+            <w:r>
+              <w:t>Laterals</w:t>
+            </w:r>
+          </w:p>
+        </w:tc>
+      </w:tr>
+      <w:tr>
+        <w:trPr>
+          <w:trHeight w:val="288"/>
+        </w:trPr>
+        <w:tc>
+          <w:tcPr>
+            <w:tcW w:w="0" w:type="auto"/>
+            <w:vMerge w:val="restart"/>
+            <w:tcBorders>
+              <w:top w:val="nil"/>
+              <w:left w:val="single" w:sz="4" w:space="0" w:color="auto"/>
+              <w:right w:val="single" w:sz="4" w:space="0" w:color="auto"/>
+            </w:tcBorders>
+            <w:tcMar>
+              <w:top w:w="15" w:type="dxa"/>
+              <w:left w:w="15" w:type="dxa"/>
+              <w:bottom w:w="0" w:type="dxa"/>
+              <w:right w:w="15" w:type="dxa"/>
+            </w:tcMar>
+            <w:vAlign w:val="center"/>
+            <w:hideMark/>
+          </w:tcPr>
+          <w:p>
+            <w:r>
+              <w:t> </w:t>
+            </w:r>
+          </w:p>
+          <w:p>
+            <w:r>
+              <w:t>Android</w:t>
+            </w:r>
+            <w:r>
+              <w:t xml:space="preserve"> with Kotlin</w:t>
+            </w:r>
+          </w:p>
+          <w:p>
+            <w:r>
+              <w:t> </w:t>
+            </w:r>
+          </w:p>
+          <w:p>
+            <w:r>
+              <w:t> </w:t>
+            </w:r>
+          </w:p>
+        </w:tc>
+        <w:tc>
+          <w:tcPr>
+            <w:tcW w:w="0" w:type="auto"/>
+            <w:tcBorders>
+              <w:top w:val="nil"/>
+              <w:left w:val="nil"/>
+              <w:bottom w:val="single" w:sz="4" w:space="0" w:color="auto"/>
+              <w:right w:val="single" w:sz="4" w:space="0" w:color="auto"/>
+            </w:tcBorders>
+            <w:tcMar>
+              <w:top w:w="15" w:type="dxa"/>
+              <w:left w:w="15" w:type="dxa"/>
+              <w:bottom w:w="0" w:type="dxa"/>
+              <w:right w:w="15" w:type="dxa"/>
+            </w:tcMar>
+            <w:vAlign w:val="center"/>
+            <w:hideMark/>
+          </w:tcPr>
+          <w:p>
+            <w:r>
+              <w:t> 1/7/2022 - 9/7/2022</w:t>
+            </w:r>
+          </w:p>
+        </w:tc>
+        <w:tc>
+          <w:tcPr>
+            <w:tcW w:w="0" w:type="auto"/>
+            <w:tcBorders>
+              <w:top w:val="nil"/>
+              <w:left w:val="nil"/>
+              <w:bottom w:val="single" w:sz="4" w:space="0" w:color="auto"/>
+              <w:right w:val="single" w:sz="4" w:space="0" w:color="auto"/>
+            </w:tcBorders>
+            <w:tcMar>
+              <w:top w:w="15" w:type="dxa"/>
+              <w:left w:w="15" w:type="dxa"/>
+              <w:bottom w:w="0" w:type="dxa"/>
+              <w:right w:w="15" w:type="dxa"/>
+            </w:tcMar>
+            <w:vAlign w:val="center"/>
+            <w:hideMark/>
+          </w:tcPr>
+          <w:p>
+            <w:r>
+              <w:t>Global Logic</w:t>
+            </w:r>
+          </w:p>
+        </w:tc>
+        <w:tc>
+          <w:tcPr>
+            <w:tcW w:w="0" w:type="auto"/>
+            <w:tcBorders>
+              <w:top w:val="nil"/>
+              <w:left w:val="nil"/>
+              <w:bottom w:val="single" w:sz="4" w:space="0" w:color="auto"/>
+              <w:right w:val="single" w:sz="4" w:space="0" w:color="auto"/>
+            </w:tcBorders>
+            <w:tcMar>
+              <w:top w:w="15" w:type="dxa"/>
+              <w:left w:w="15" w:type="dxa"/>
+              <w:bottom w:w="0" w:type="dxa"/>
+              <w:right w:w="15" w:type="dxa"/>
+            </w:tcMar>
+            <w:vAlign w:val="center"/>
+            <w:hideMark/>
+          </w:tcPr>
+          <w:p>
+            <w:r>
+              <w:t> Freshers</w:t>
+            </w:r>
+          </w:p>
+        </w:tc>
+      </w:tr>
+      <w:tr>
+        <w:trPr>
+          <w:trHeight w:val="288"/>
+        </w:trPr>
+        <w:tc>
+          <w:tcPr>
+            <w:tcW w:w="0" w:type="auto"/>
+            <w:vMerge/>
+            <w:tcBorders>
+              <w:left w:val="single" w:sz="4" w:space="0" w:color="auto"/>
+              <w:right w:val="single" w:sz="4" w:space="0" w:color="auto"/>
+            </w:tcBorders>
+            <w:tcMar>
+              <w:top w:w="15" w:type="dxa"/>
+              <w:left w:w="15" w:type="dxa"/>
+              <w:bottom w:w="0" w:type="dxa"/>
+              <w:right w:w="15" w:type="dxa"/>
+            </w:tcMar>
+            <w:vAlign w:val="center"/>
+            <w:hideMark/>
+          </w:tcPr>
+          <w:p/>
+        </w:tc>
+        <w:tc>
+          <w:tcPr>
+            <w:tcW w:w="0" w:type="auto"/>
+            <w:tcBorders>
+              <w:top w:val="nil"/>
+              <w:left w:val="nil"/>
+              <w:bottom w:val="single" w:sz="4" w:space="0" w:color="auto"/>
+              <w:right w:val="single" w:sz="4" w:space="0" w:color="auto"/>
+            </w:tcBorders>
+            <w:tcMar>
+              <w:top w:w="15" w:type="dxa"/>
+              <w:left w:w="15" w:type="dxa"/>
+              <w:bottom w:w="0" w:type="dxa"/>
+              <w:right w:w="15" w:type="dxa"/>
+            </w:tcMar>
+            <w:vAlign w:val="center"/>
+            <w:hideMark/>
+          </w:tcPr>
+          <w:p>
+            <w:r>
+              <w:t> 15/7/2022 - 31/12/2022     </w:t>
+            </w:r>
+          </w:p>
+        </w:tc>
+        <w:tc>
+          <w:tcPr>
+            <w:tcW w:w="0" w:type="auto"/>
+            <w:tcBorders>
+              <w:top w:val="nil"/>
+              <w:left w:val="nil"/>
+              <w:bottom w:val="single" w:sz="4" w:space="0" w:color="auto"/>
+              <w:right w:val="single" w:sz="4" w:space="0" w:color="auto"/>
+            </w:tcBorders>
+            <w:tcMar>
+              <w:top w:w="15" w:type="dxa"/>
+              <w:left w:w="15" w:type="dxa"/>
+              <w:bottom w:w="0" w:type="dxa"/>
+              <w:right w:w="15" w:type="dxa"/>
+            </w:tcMar>
+            <w:vAlign w:val="center"/>
+            <w:hideMark/>
+          </w:tcPr>
+          <w:p>
+            <w:r>
+              <w:t>Global Logic</w:t>
+            </w:r>
+          </w:p>
+        </w:tc>
+        <w:tc>
+          <w:tcPr>
+            <w:tcW w:w="0" w:type="auto"/>
+            <w:tcBorders>
+              <w:top w:val="nil"/>
+              <w:left w:val="nil"/>
+              <w:bottom w:val="single" w:sz="4" w:space="0" w:color="auto"/>
+              <w:right w:val="single" w:sz="4" w:space="0" w:color="auto"/>
+            </w:tcBorders>
+            <w:tcMar>
+              <w:top w:w="15" w:type="dxa"/>
+              <w:left w:w="15" w:type="dxa"/>
+              <w:bottom w:w="0" w:type="dxa"/>
+              <w:right w:w="15" w:type="dxa"/>
+            </w:tcMar>
+            <w:vAlign w:val="center"/>
+            <w:hideMark/>
+          </w:tcPr>
+          <w:p>
+            <w:r>
+              <w:t> Laterals</w:t>
+            </w:r>
+          </w:p>
+        </w:tc>
+      </w:tr>
+      <w:tr>
+        <w:trPr>
+          <w:trHeight w:val="288"/>
+        </w:trPr>
+        <w:tc>
+          <w:tcPr>
+            <w:tcW w:w="0" w:type="auto"/>
+            <w:vMerge/>
+            <w:tcBorders>
+              <w:left w:val="single" w:sz="4" w:space="0" w:color="auto"/>
+              <w:right w:val="single" w:sz="4" w:space="0" w:color="auto"/>
+            </w:tcBorders>
+            <w:tcMar>
+              <w:top w:w="15" w:type="dxa"/>
+              <w:left w:w="15" w:type="dxa"/>
+              <w:bottom w:w="0" w:type="dxa"/>
+              <w:right w:w="15" w:type="dxa"/>
+            </w:tcMar>
+            <w:vAlign w:val="center"/>
+            <w:hideMark/>
+          </w:tcPr>
+          <w:p/>
+        </w:tc>
+        <w:tc>
+          <w:tcPr>
+            <w:tcW w:w="0" w:type="auto"/>
+            <w:tcBorders>
+              <w:top w:val="nil"/>
+              <w:left w:val="nil"/>
+              <w:bottom w:val="single" w:sz="4" w:space="0" w:color="auto"/>
+              <w:right w:val="single" w:sz="4" w:space="0" w:color="auto"/>
+            </w:tcBorders>
+            <w:tcMar>
+              <w:top w:w="15" w:type="dxa"/>
+              <w:left w:w="15" w:type="dxa"/>
+              <w:bottom w:w="0" w:type="dxa"/>
+              <w:right w:w="15" w:type="dxa"/>
+            </w:tcMar>
+            <w:vAlign w:val="center"/>
+            <w:hideMark/>
+          </w:tcPr>
+          <w:p>
+            <w:r>
+              <w:t>10/4/2023 - 23/04/2023</w:t>
+            </w:r>
+          </w:p>
+        </w:tc>
+        <w:tc>
+          <w:tcPr>
+            <w:tcW w:w="0" w:type="auto"/>
+            <w:tcBorders>
+              <w:top w:val="nil"/>
+              <w:left w:val="nil"/>
+              <w:bottom w:val="single" w:sz="4" w:space="0" w:color="auto"/>
+              <w:right w:val="single" w:sz="4" w:space="0" w:color="auto"/>
+            </w:tcBorders>
+            <w:tcMar>
+              <w:top w:w="15" w:type="dxa"/>
+              <w:left w:w="15" w:type="dxa"/>
+              <w:bottom w:w="0" w:type="dxa"/>
+              <w:right w:w="15" w:type="dxa"/>
+            </w:tcMar>
+            <w:vAlign w:val="center"/>
+            <w:hideMark/>
+          </w:tcPr>
+          <w:p>
+            <w:r>
+              <w:t>PayPal</w:t>
+            </w:r>
+          </w:p>
+        </w:tc>
+        <w:tc>
+          <w:tcPr>
+            <w:tcW w:w="0" w:type="auto"/>
+            <w:tcBorders>
+              <w:top w:val="nil"/>
+              <w:left w:val="nil"/>
+              <w:bottom w:val="single" w:sz="4" w:space="0" w:color="auto"/>
+              <w:right w:val="single" w:sz="4" w:space="0" w:color="auto"/>
+            </w:tcBorders>
+            <w:tcMar>
+              <w:top w:w="15" w:type="dxa"/>
+              <w:left w:w="15" w:type="dxa"/>
+              <w:bottom w:w="0" w:type="dxa"/>
+              <w:right w:w="15" w:type="dxa"/>
+            </w:tcMar>
+            <w:vAlign w:val="center"/>
+            <w:hideMark/>
+          </w:tcPr>
+          <w:p>
+            <w:r>
+              <w:t>Laterals</w:t>
+            </w:r>
+          </w:p>
+        </w:tc>
+      </w:tr>
+      <w:tr>
+        <w:trPr>
+          <w:trHeight w:val="288"/>
+        </w:trPr>
+        <w:tc>
+          <w:tcPr>
+            <w:tcW w:w="0" w:type="auto"/>
+            <w:vMerge/>
+            <w:tcBorders>
+              <w:left w:val="single" w:sz="4" w:space="0" w:color="auto"/>
+              <w:right w:val="single" w:sz="4" w:space="0" w:color="auto"/>
+            </w:tcBorders>
+            <w:tcMar>
+              <w:top w:w="15" w:type="dxa"/>
+              <w:left w:w="15" w:type="dxa"/>
+              <w:bottom w:w="0" w:type="dxa"/>
+              <w:right w:w="15" w:type="dxa"/>
+            </w:tcMar>
+            <w:hideMark/>
+          </w:tcPr>
+          <w:p/>
+        </w:tc>
+        <w:tc>
+          <w:tcPr>
+            <w:tcW w:w="0" w:type="auto"/>
+            <w:tcBorders>
+              <w:top w:val="nil"/>
+              <w:left w:val="nil"/>
+              <w:bottom w:val="single" w:sz="4" w:space="0" w:color="auto"/>
+              <w:right w:val="single" w:sz="4" w:space="0" w:color="auto"/>
+            </w:tcBorders>
+            <w:tcMar>
+              <w:top w:w="15" w:type="dxa"/>
+              <w:left w:w="15" w:type="dxa"/>
+              <w:bottom w:w="0" w:type="dxa"/>
+              <w:right w:w="15" w:type="dxa"/>
+            </w:tcMar>
+            <w:vAlign w:val="center"/>
+            <w:hideMark/>
+          </w:tcPr>
+          <w:p>
+            <w:r>
+              <w:t> 22/05/2023 - 20/7/2023   </w:t>
+            </w:r>
+          </w:p>
+        </w:tc>
+        <w:tc>
+          <w:tcPr>
+            <w:tcW w:w="0" w:type="auto"/>
+            <w:tcBorders>
+              <w:top w:val="nil"/>
+              <w:left w:val="nil"/>
+              <w:bottom w:val="single" w:sz="4" w:space="0" w:color="auto"/>
+              <w:right w:val="single" w:sz="4" w:space="0" w:color="auto"/>
+            </w:tcBorders>
+            <w:tcMar>
+              <w:top w:w="15" w:type="dxa"/>
+              <w:left w:w="15" w:type="dxa"/>
+              <w:bottom w:w="0" w:type="dxa"/>
+              <w:right w:w="15" w:type="dxa"/>
+            </w:tcMar>
+            <w:hideMark/>
+          </w:tcPr>
+          <w:p>
+            <w:r>
+              <w:t>TCS</w:t>
+            </w:r>
+          </w:p>
+        </w:tc>
+        <w:tc>
+          <w:tcPr>
+            <w:tcW w:w="0" w:type="auto"/>
+            <w:tcBorders>
+              <w:top w:val="nil"/>
+              <w:left w:val="nil"/>
+              <w:bottom w:val="single" w:sz="4" w:space="0" w:color="auto"/>
+              <w:right w:val="single" w:sz="4" w:space="0" w:color="auto"/>
+            </w:tcBorders>
+            <w:tcMar>
+              <w:top w:w="15" w:type="dxa"/>
+              <w:left w:w="15" w:type="dxa"/>
+              <w:bottom w:w="0" w:type="dxa"/>
+              <w:right w:w="15" w:type="dxa"/>
+            </w:tcMar>
+            <w:vAlign w:val="center"/>
+            <w:hideMark/>
+          </w:tcPr>
+          <w:p>
+            <w:r>
+              <w:t> Laterals</w:t>
+            </w:r>
+          </w:p>
+        </w:tc>
+      </w:tr>
+      <w:tr>
+        <w:trPr>
+          <w:trHeight w:val="288"/>
+        </w:trPr>
+        <w:tc>
+          <w:tcPr>
+            <w:tcW w:w="0" w:type="auto"/>
+            <w:vMerge/>
+            <w:tcBorders>
+              <w:left w:val="single" w:sz="4" w:space="0" w:color="auto"/>
+              <w:right w:val="single" w:sz="4" w:space="0" w:color="auto"/>
+            </w:tcBorders>
+            <w:tcMar>
+              <w:top w:w="15" w:type="dxa"/>
+              <w:left w:w="15" w:type="dxa"/>
+              <w:bottom w:w="0" w:type="dxa"/>
+              <w:right w:w="15" w:type="dxa"/>
+            </w:tcMar>
+          </w:tcPr>
+          <w:p/>
+        </w:tc>
+        <w:tc>
+          <w:tcPr>
+            <w:tcW w:w="0" w:type="auto"/>
+            <w:tcBorders>
+              <w:top w:val="nil"/>
+              <w:left w:val="nil"/>
+              <w:bottom w:val="single" w:sz="4" w:space="0" w:color="auto"/>
+              <w:right w:val="single" w:sz="4" w:space="0" w:color="auto"/>
+            </w:tcBorders>
+            <w:tcMar>
+              <w:top w:w="15" w:type="dxa"/>
+              <w:left w:w="15" w:type="dxa"/>
+              <w:bottom w:w="0" w:type="dxa"/>
+              <w:right w:w="15" w:type="dxa"/>
+            </w:tcMar>
+            <w:vAlign w:val="bottom"/>
+          </w:tcPr>
+          <w:p>
+            <w:r>
+              <w:t>28/07/2023 - 23/08/2023</w:t>
+            </w:r>
+          </w:p>
+        </w:tc>
+        <w:tc>
+          <w:tcPr>
+            <w:tcW w:w="0" w:type="auto"/>
+            <w:tcBorders>
+              <w:top w:val="nil"/>
+              <w:left w:val="nil"/>
+              <w:bottom w:val="single" w:sz="4" w:space="0" w:color="auto"/>
+              <w:right w:val="single" w:sz="4" w:space="0" w:color="auto"/>
+            </w:tcBorders>
+            <w:tcMar>
+              <w:top w:w="15" w:type="dxa"/>
+              <w:left w:w="15" w:type="dxa"/>
+              <w:bottom w:w="0" w:type="dxa"/>
+              <w:right w:w="15" w:type="dxa"/>
+            </w:tcMar>
+            <w:vAlign w:val="bottom"/>
+          </w:tcPr>
+          <w:p>
+            <w:r>
+              <w:t>HCL</w:t>
+            </w:r>
+          </w:p>
+        </w:tc>
+        <w:tc>
+          <w:tcPr>
+            <w:tcW w:w="0" w:type="auto"/>
+            <w:tcBorders>
+              <w:top w:val="nil"/>
+              <w:left w:val="nil"/>
+              <w:bottom w:val="single" w:sz="4" w:space="0" w:color="auto"/>
+              <w:right w:val="single" w:sz="4" w:space="0" w:color="auto"/>
+            </w:tcBorders>
+            <w:tcMar>
+              <w:top w:w="15" w:type="dxa"/>
+              <w:left w:w="15" w:type="dxa"/>
+              <w:bottom w:w="0" w:type="dxa"/>
+              <w:right w:w="15" w:type="dxa"/>
+            </w:tcMar>
+            <w:vAlign w:val="center"/>
+          </w:tcPr>
+          <w:p>
+            <w:r>
+              <w:t>Trainers</w:t>
+            </w:r>
+          </w:p>
+        </w:tc>
+      </w:tr>
+      <w:tr>
+        <w:trPr>
+          <w:trHeight w:val="288"/>
+        </w:trPr>
+        <w:tc>
+          <w:tcPr>
+            <w:tcW w:w="0" w:type="auto"/>
+            <w:vMerge/>
+            <w:tcBorders>
+              <w:left w:val="single" w:sz="4" w:space="0" w:color="auto"/>
+              <w:bottom w:val="single" w:sz="4" w:space="0" w:color="auto"/>
+              <w:right w:val="single" w:sz="4" w:space="0" w:color="auto"/>
+            </w:tcBorders>
+            <w:tcMar>
+              <w:top w:w="15" w:type="dxa"/>
+              <w:left w:w="15" w:type="dxa"/>
+              <w:bottom w:w="0" w:type="dxa"/>
+              <w:right w:w="15" w:type="dxa"/>
+            </w:tcMar>
+          </w:tcPr>
+          <w:p/>
+        </w:tc>
+        <w:tc>
+          <w:tcPr>
+            <w:tcW w:w="0" w:type="auto"/>
+            <w:tcBorders>
+              <w:top w:val="nil"/>
+              <w:left w:val="nil"/>
+              <w:bottom w:val="single" w:sz="4" w:space="0" w:color="auto"/>
+              <w:right w:val="single" w:sz="4" w:space="0" w:color="auto"/>
+            </w:tcBorders>
+            <w:tcMar>
+              <w:top w:w="15" w:type="dxa"/>
+              <w:left w:w="15" w:type="dxa"/>
+              <w:bottom w:w="0" w:type="dxa"/>
+              <w:right w:w="15" w:type="dxa"/>
+            </w:tcMar>
+            <w:vAlign w:val="bottom"/>
+          </w:tcPr>
+          <w:p>
+            <w:r>
+              <w:t>02/09/2024 – 25/10/2024</w:t>
+            </w:r>
+          </w:p>
+        </w:tc>
+        <w:tc>
+          <w:tcPr>
+            <w:tcW w:w="0" w:type="auto"/>
+            <w:tcBorders>
+              <w:top w:val="nil"/>
+              <w:left w:val="nil"/>
+              <w:bottom w:val="single" w:sz="4" w:space="0" w:color="auto"/>
+              <w:right w:val="single" w:sz="4" w:space="0" w:color="auto"/>
+            </w:tcBorders>
+            <w:tcMar>
+              <w:top w:w="15" w:type="dxa"/>
+              <w:left w:w="15" w:type="dxa"/>
+              <w:bottom w:w="0" w:type="dxa"/>
+              <w:right w:w="15" w:type="dxa"/>
+            </w:tcMar>
+            <w:vAlign w:val="bottom"/>
+          </w:tcPr>
+          <w:p>
+            <w:r>
+              <w:t>Wipro</w:t>
+            </w:r>
+          </w:p>
+        </w:tc>
+        <w:tc>
+          <w:tcPr>
+            <w:tcW w:w="0" w:type="auto"/>
+            <w:tcBorders>
+              <w:top w:val="nil"/>
+              <w:left w:val="nil"/>
+              <w:bottom w:val="single" w:sz="4" w:space="0" w:color="auto"/>
+              <w:right w:val="single" w:sz="4" w:space="0" w:color="auto"/>
+            </w:tcBorders>
+            <w:tcMar>
+              <w:top w:w="15" w:type="dxa"/>
+              <w:left w:w="15" w:type="dxa"/>
+              <w:bottom w:w="0" w:type="dxa"/>
+              <w:right w:w="15" w:type="dxa"/>
+            </w:tcMar>
+            <w:vAlign w:val="center"/>
+          </w:tcPr>
+          <w:p>
+            <w:r>
+              <w:t>Freshers</w:t>
+            </w:r>
+          </w:p>
+        </w:tc>
+      </w:tr>
+      <w:tr>
+        <w:trPr>
+          <w:trHeight w:val="288"/>
+        </w:trPr>
+        <w:tc>
+          <w:tcPr>
+            <w:tcW w:w="0" w:type="auto"/>
+            <w:tcBorders>
+              <w:left w:val="single" w:sz="4" w:space="0" w:color="auto"/>
+              <w:bottom w:val="single" w:sz="4" w:space="0" w:color="auto"/>
+              <w:right w:val="single" w:sz="4" w:space="0" w:color="auto"/>
+            </w:tcBorders>
+            <w:tcMar>
+              <w:top w:w="15" w:type="dxa"/>
+              <w:left w:w="15" w:type="dxa"/>
+              <w:bottom w:w="0" w:type="dxa"/>
+              <w:right w:w="15" w:type="dxa"/>
+            </w:tcMar>
+          </w:tcPr>
+          <w:p>
+            <w:r>
+              <w:t xml:space="preserve">Java, Kotlin, </w:t>
+            </w:r>
+            <w:proofErr w:type="spellStart"/>
+            <w:r>
+              <w:t>Ktor</w:t>
+            </w:r>
+            <w:proofErr w:type="spellEnd"/>
+            <w:r>
+              <w:t xml:space="preserve">, </w:t>
+            </w:r>
+          </w:p>
+          <w:p>
+            <w:r>
+              <w:t>With Microservices</w:t>
+            </w:r>
+          </w:p>
+        </w:tc>
+        <w:tc>
+          <w:tcPr>
+            <w:tcW w:w="0" w:type="auto"/>
+            <w:tcBorders>
+              <w:top w:val="nil"/>
+              <w:left w:val="nil"/>
+              <w:bottom w:val="single" w:sz="4" w:space="0" w:color="auto"/>
+              <w:right w:val="single" w:sz="4" w:space="0" w:color="auto"/>
+            </w:tcBorders>
+            <w:tcMar>
+              <w:top w:w="15" w:type="dxa"/>
+              <w:left w:w="15" w:type="dxa"/>
+              <w:bottom w:w="0" w:type="dxa"/>
+              <w:right w:w="15" w:type="dxa"/>
+            </w:tcMar>
+            <w:vAlign w:val="bottom"/>
+          </w:tcPr>
+          <w:p>
+            <w:r>
+              <w:t>06/02/2023 – 17/04/2023</w:t>
+            </w:r>
+          </w:p>
+        </w:tc>
+        <w:tc>
+          <w:tcPr>
+            <w:tcW w:w="0" w:type="auto"/>
+            <w:tcBorders>
+              <w:top w:val="nil"/>
+              <w:left w:val="nil"/>
+              <w:bottom w:val="single" w:sz="4" w:space="0" w:color="auto"/>
+              <w:right w:val="single" w:sz="4" w:space="0" w:color="auto"/>
+            </w:tcBorders>
+            <w:tcMar>
+              <w:top w:w="15" w:type="dxa"/>
+              <w:left w:w="15" w:type="dxa"/>
+              <w:bottom w:w="0" w:type="dxa"/>
+              <w:right w:w="15" w:type="dxa"/>
+            </w:tcMar>
+            <w:vAlign w:val="bottom"/>
+          </w:tcPr>
+          <w:p>
+            <w:r>
+              <w:t>UST Global</w:t>
+            </w:r>
+          </w:p>
+        </w:tc>
+        <w:tc>
+          <w:tcPr>
+            <w:tcW w:w="0" w:type="auto"/>
+            <w:tcBorders>
+              <w:top w:val="nil"/>
+              <w:left w:val="nil"/>
+              <w:bottom w:val="single" w:sz="4" w:space="0" w:color="auto"/>
+              <w:right w:val="single" w:sz="4" w:space="0" w:color="auto"/>
+            </w:tcBorders>
+            <w:tcMar>
+              <w:top w:w="15" w:type="dxa"/>
+              <w:left w:w="15" w:type="dxa"/>
+              <w:bottom w:w="0" w:type="dxa"/>
+              <w:right w:w="15" w:type="dxa"/>
+            </w:tcMar>
+            <w:vAlign w:val="center"/>
+          </w:tcPr>
+          <w:p>
+            <w:r>
+              <w:t>Laterals</w:t>
+            </w:r>
+          </w:p>
+        </w:tc>
+      </w:tr>
+      <w:tr>
+        <w:trPr>
+          <w:trHeight w:val="300"/>
+        </w:trPr>
+        <w:tc>
+          <w:tcPr>
+            <w:tcW w:w="0" w:type="auto"/>
+            <w:tcBorders>
+              <w:top w:val="nil"/>
+              <w:left w:val="single" w:sz="4" w:space="0" w:color="auto"/>
+              <w:bottom w:val="single" w:sz="4" w:space="0" w:color="auto"/>
+              <w:right w:val="single" w:sz="4" w:space="0" w:color="auto"/>
+            </w:tcBorders>
+            <w:tcMar>
+              <w:top w:w="15" w:type="dxa"/>
+              <w:left w:w="15" w:type="dxa"/>
+              <w:bottom w:w="0" w:type="dxa"/>
+              <w:right w:w="15" w:type="dxa"/>
+            </w:tcMar>
+            <w:hideMark/>
+          </w:tcPr>
+          <w:p>
+            <w:r>
+              <w:t> </w:t>
+            </w:r>
+            <w:r>
+              <w:t xml:space="preserve">Mobility Platform – </w:t>
+            </w:r>
+          </w:p>
+          <w:p>
+            <w:r>
+              <w:t>Android with Kotlin, iOS</w:t>
+            </w:r>
+          </w:p>
+          <w:p>
+            <w:r>
+              <w:t xml:space="preserve"> App development</w:t>
+            </w:r>
+          </w:p>
+        </w:tc>
+        <w:tc>
+          <w:tcPr>
+            <w:tcW w:w="0" w:type="auto"/>
+            <w:tcBorders>
+              <w:top w:val="nil"/>
+              <w:left w:val="nil"/>
+              <w:bottom w:val="single" w:sz="4" w:space="0" w:color="auto"/>
+              <w:right w:val="single" w:sz="4" w:space="0" w:color="auto"/>
+            </w:tcBorders>
+            <w:tcMar>
+              <w:top w:w="15" w:type="dxa"/>
+              <w:left w:w="15" w:type="dxa"/>
+              <w:bottom w:w="0" w:type="dxa"/>
+              <w:right w:w="15" w:type="dxa"/>
+            </w:tcMar>
+            <w:vAlign w:val="bottom"/>
+          </w:tcPr>
+          <w:p>
+            <w:r>
+              <w:t>17/12/2024 – Till Now</w:t>
+            </w:r>
+          </w:p>
+        </w:tc>
+        <w:tc>
+          <w:tcPr>
+            <w:tcW w:w="0" w:type="auto"/>
+            <w:tcBorders>
+              <w:top w:val="nil"/>
+              <w:left w:val="nil"/>
+              <w:bottom w:val="single" w:sz="4" w:space="0" w:color="auto"/>
+              <w:right w:val="single" w:sz="4" w:space="0" w:color="auto"/>
+            </w:tcBorders>
+            <w:tcMar>
+              <w:top w:w="15" w:type="dxa"/>
+              <w:left w:w="15" w:type="dxa"/>
+              <w:bottom w:w="0" w:type="dxa"/>
+              <w:right w:w="15" w:type="dxa"/>
+            </w:tcMar>
+            <w:vAlign w:val="bottom"/>
+          </w:tcPr>
+          <w:p>
+            <w:r>
+              <w:t>Wipro</w:t>
+            </w:r>
+          </w:p>
+        </w:tc>
+        <w:tc>
+          <w:tcPr>
+            <w:tcW w:w="0" w:type="auto"/>
+            <w:tcBorders>
+              <w:top w:val="nil"/>
+              <w:left w:val="nil"/>
+              <w:bottom w:val="single" w:sz="4" w:space="0" w:color="auto"/>
+              <w:right w:val="single" w:sz="4" w:space="0" w:color="auto"/>
+            </w:tcBorders>
+            <w:tcMar>
+              <w:top w:w="15" w:type="dxa"/>
+              <w:left w:w="15" w:type="dxa"/>
+              <w:bottom w:w="0" w:type="dxa"/>
+              <w:right w:w="15" w:type="dxa"/>
+            </w:tcMar>
+            <w:vAlign w:val="center"/>
+          </w:tcPr>
+          <w:p>
+            <w:r>
+              <w:t>Freshers</w:t>
+            </w:r>
+          </w:p>
+        </w:tc>
+      </w:tr>
+    </w:tbl>
+    <w:p/>
     <w:sectPr>
       <w:pgSz w:w="11906" w:h="16838"/>
       <w:pgMar w:top="720" w:right="720" w:bottom="720" w:left="720" w:header="708" w:footer="708" w:gutter="0"/>
@@ -9160,6 +10244,155 @@
       </w:pPr>
       <w:rPr>
         <w:rFonts w:ascii="Wingdings" w:hAnsi="Wingdings" w:hint="default"/>
+        <w:sz w:val="20"/>
+      </w:rPr>
+    </w:lvl>
+  </w:abstractNum>
+  <w:abstractNum w:abstractNumId="8" w15:restartNumberingAfterBreak="0">
+    <w:nsid w:val="7E8A3816"/>
+    <w:multiLevelType w:val="multilevel"/>
+    <w:tmpl w:val="C2A00450"/>
+    <w:lvl w:ilvl="0">
+      <w:start w:val="1"/>
+      <w:numFmt w:val="bullet"/>
+      <w:lvlText w:val=""/>
+      <w:lvlJc w:val="left"/>
+      <w:pPr>
+        <w:tabs>
+          <w:tab w:val="num" w:pos="720"/>
+        </w:tabs>
+        <w:ind w:left="720" w:hanging="360"/>
+      </w:pPr>
+      <w:rPr>
+        <w:rFonts w:ascii="Symbol" w:hAnsi="Symbol" w:hint="default"/>
+        <w:sz w:val="20"/>
+      </w:rPr>
+    </w:lvl>
+    <w:lvl w:ilvl="1" w:tentative="1">
+      <w:start w:val="1"/>
+      <w:numFmt w:val="bullet"/>
+      <w:lvlText w:val=""/>
+      <w:lvlJc w:val="left"/>
+      <w:pPr>
+        <w:tabs>
+          <w:tab w:val="num" w:pos="1440"/>
+        </w:tabs>
+        <w:ind w:left="1440" w:hanging="360"/>
+      </w:pPr>
+      <w:rPr>
+        <w:rFonts w:ascii="Symbol" w:hAnsi="Symbol" w:hint="default"/>
+        <w:sz w:val="20"/>
+      </w:rPr>
+    </w:lvl>
+    <w:lvl w:ilvl="2" w:tentative="1">
+      <w:start w:val="1"/>
+      <w:numFmt w:val="bullet"/>
+      <w:lvlText w:val=""/>
+      <w:lvlJc w:val="left"/>
+      <w:pPr>
+        <w:tabs>
+          <w:tab w:val="num" w:pos="2160"/>
+        </w:tabs>
+        <w:ind w:left="2160" w:hanging="360"/>
+      </w:pPr>
+      <w:rPr>
+        <w:rFonts w:ascii="Symbol" w:hAnsi="Symbol" w:hint="default"/>
+        <w:sz w:val="20"/>
+      </w:rPr>
+    </w:lvl>
+    <w:lvl w:ilvl="3" w:tentative="1">
+      <w:start w:val="1"/>
+      <w:numFmt w:val="bullet"/>
+      <w:lvlText w:val=""/>
+      <w:lvlJc w:val="left"/>
+      <w:pPr>
+        <w:tabs>
+          <w:tab w:val="num" w:pos="2880"/>
+        </w:tabs>
+        <w:ind w:left="2880" w:hanging="360"/>
+      </w:pPr>
+      <w:rPr>
+        <w:rFonts w:ascii="Symbol" w:hAnsi="Symbol" w:hint="default"/>
+        <w:sz w:val="20"/>
+      </w:rPr>
+    </w:lvl>
+    <w:lvl w:ilvl="4" w:tentative="1">
+      <w:start w:val="1"/>
+      <w:numFmt w:val="bullet"/>
+      <w:lvlText w:val=""/>
+      <w:lvlJc w:val="left"/>
+      <w:pPr>
+        <w:tabs>
+          <w:tab w:val="num" w:pos="3600"/>
+        </w:tabs>
+        <w:ind w:left="3600" w:hanging="360"/>
+      </w:pPr>
+      <w:rPr>
+        <w:rFonts w:ascii="Symbol" w:hAnsi="Symbol" w:hint="default"/>
+        <w:sz w:val="20"/>
+      </w:rPr>
+    </w:lvl>
+    <w:lvl w:ilvl="5" w:tentative="1">
+      <w:start w:val="1"/>
+      <w:numFmt w:val="bullet"/>
+      <w:lvlText w:val=""/>
+      <w:lvlJc w:val="left"/>
+      <w:pPr>
+        <w:tabs>
+          <w:tab w:val="num" w:pos="4320"/>
+        </w:tabs>
+        <w:ind w:left="4320" w:hanging="360"/>
+      </w:pPr>
+      <w:rPr>
+        <w:rFonts w:ascii="Symbol" w:hAnsi="Symbol" w:hint="default"/>
+        <w:sz w:val="20"/>
+      </w:rPr>
+    </w:lvl>
+    <w:lvl w:ilvl="6" w:tentative="1">
+      <w:start w:val="1"/>
+      <w:numFmt w:val="bullet"/>
+      <w:lvlText w:val=""/>
+      <w:lvlJc w:val="left"/>
+      <w:pPr>
+        <w:tabs>
+          <w:tab w:val="num" w:pos="5040"/>
+        </w:tabs>
+        <w:ind w:left="5040" w:hanging="360"/>
+      </w:pPr>
+      <w:rPr>
+        <w:rFonts w:ascii="Symbol" w:hAnsi="Symbol" w:hint="default"/>
+        <w:sz w:val="20"/>
+      </w:rPr>
+    </w:lvl>
+    <w:lvl w:ilvl="7" w:tentative="1">
+      <w:start w:val="1"/>
+      <w:numFmt w:val="bullet"/>
+      <w:lvlText w:val=""/>
+      <w:lvlJc w:val="left"/>
+      <w:pPr>
+        <w:tabs>
+          <w:tab w:val="num" w:pos="5760"/>
+        </w:tabs>
+        <w:ind w:left="5760" w:hanging="360"/>
+      </w:pPr>
+      <w:rPr>
+        <w:rFonts w:ascii="Symbol" w:hAnsi="Symbol" w:hint="default"/>
+        <w:sz w:val="20"/>
+      </w:rPr>
+    </w:lvl>
+    <w:lvl w:ilvl="8" w:tentative="1">
+      <w:start w:val="1"/>
+      <w:numFmt w:val="bullet"/>
+      <w:lvlText w:val=""/>
+      <w:lvlJc w:val="left"/>
+      <w:pPr>
+        <w:tabs>
+          <w:tab w:val="num" w:pos="6480"/>
+        </w:tabs>
+        <w:ind w:left="6480" w:hanging="360"/>
+      </w:pPr>
+      <w:rPr>
+        <w:rFonts w:ascii="Symbol" w:hAnsi="Symbol" w:hint="default"/>
         <w:sz w:val="20"/>
       </w:rPr>
     </w:lvl>
@@ -9187,6 +10420,9 @@
   </w:num>
   <w:num w:numId="8" w16cid:durableId="1527258541">
     <w:abstractNumId w:val="3"/>
+  </w:num>
+  <w:num w:numId="9" w16cid:durableId="2000308132">
+    <w:abstractNumId w:val="8"/>
   </w:num>
 </w:numbering>
 </file>

</xml_diff>